<commit_message>
saved df.imp as RDS object; cleaned data types; implemented ggPlotPlease iterative plotting
</commit_message>
<xml_diff>
--- a/Project Notes.docx
+++ b/Project Notes.docx
@@ -254,16 +254,32 @@
           <w:sz w:val="28"/>
           <w:szCs w:val="28"/>
         </w:rPr>
-        <w:t xml:space="preserve">Iterate through all </w:t>
-      </w:r>
-      <w:r>
-        <w:rPr>
-          <w:rFonts w:ascii="Calibri" w:eastAsia="Times New Roman" w:hAnsi="Calibri" w:cs="Calibri"/>
-          <w:color w:val="000000"/>
-          <w:sz w:val="28"/>
-          <w:szCs w:val="28"/>
-        </w:rPr>
-        <w:t>variables against one or two (attrition/jobSatisfaction)</w:t>
+        <w:t>Figure out which geoms to use with different types of data</w:t>
+      </w:r>
+    </w:p>
+    <w:p>
+      <w:pPr>
+        <w:numPr>
+          <w:ilvl w:val="2"/>
+          <w:numId w:val="4"/>
+        </w:numPr>
+        <w:ind w:left="1750"/>
+        <w:textAlignment w:val="center"/>
+        <w:rPr>
+          <w:rFonts w:ascii="Calibri" w:eastAsia="Times New Roman" w:hAnsi="Calibri" w:cs="Calibri"/>
+          <w:color w:val="000000"/>
+          <w:sz w:val="28"/>
+          <w:szCs w:val="28"/>
+        </w:rPr>
+      </w:pPr>
+      <w:r>
+        <w:rPr>
+          <w:rFonts w:ascii="Calibri" w:eastAsia="Times New Roman" w:hAnsi="Calibri" w:cs="Calibri"/>
+          <w:color w:val="000000"/>
+          <w:sz w:val="28"/>
+          <w:szCs w:val="28"/>
+        </w:rPr>
+        <w:t>Iterate through all variables against one or two (attrition/jobSatisfaction)</w:t>
       </w:r>
     </w:p>
     <w:p>
@@ -514,15 +530,7 @@
           <w:sz w:val="28"/>
           <w:szCs w:val="28"/>
         </w:rPr>
-        <w:t xml:space="preserve">*Mon </w:t>
-      </w:r>
-      <w:r>
-        <w:rPr>
-          <w:rFonts w:ascii="Calibri" w:hAnsi="Calibri" w:cs="Calibri"/>
-          <w:sz w:val="28"/>
-          <w:szCs w:val="28"/>
-        </w:rPr>
-        <w:t>5/18 - Wed 5/20 (afternoon)</w:t>
+        <w:t>*Mon 5/18 - Wed 5/20 (afternoon)</w:t>
       </w:r>
     </w:p>
     <w:p>

</xml_diff>

<commit_message>
engineered features, ran LR and RF models, benchmarked models
</commit_message>
<xml_diff>
--- a/Project Notes.docx
+++ b/Project Notes.docx
@@ -129,7 +129,27 @@
           <w:sz w:val="28"/>
           <w:szCs w:val="28"/>
         </w:rPr>
-        <w:t>Use missForest to impute missing values</w:t>
+        <w:t xml:space="preserve">Use </w:t>
+      </w:r>
+      <w:proofErr w:type="spellStart"/>
+      <w:r>
+        <w:rPr>
+          <w:rFonts w:ascii="Calibri" w:eastAsia="Times New Roman" w:hAnsi="Calibri" w:cs="Calibri"/>
+          <w:color w:val="000000"/>
+          <w:sz w:val="28"/>
+          <w:szCs w:val="28"/>
+        </w:rPr>
+        <w:t>missForest</w:t>
+      </w:r>
+      <w:proofErr w:type="spellEnd"/>
+      <w:r>
+        <w:rPr>
+          <w:rFonts w:ascii="Calibri" w:eastAsia="Times New Roman" w:hAnsi="Calibri" w:cs="Calibri"/>
+          <w:color w:val="000000"/>
+          <w:sz w:val="28"/>
+          <w:szCs w:val="28"/>
+        </w:rPr>
+        <w:t xml:space="preserve"> to impute missing values</w:t>
       </w:r>
     </w:p>
     <w:p>
@@ -222,14 +242,36 @@
           <w:szCs w:val="28"/>
         </w:rPr>
       </w:pPr>
-      <w:r>
-        <w:rPr>
-          <w:rFonts w:ascii="Calibri" w:eastAsia="Times New Roman" w:hAnsi="Calibri" w:cs="Calibri"/>
-          <w:color w:val="000000"/>
-          <w:sz w:val="28"/>
-          <w:szCs w:val="28"/>
-        </w:rPr>
-        <w:t>ggpairs()</w:t>
+      <w:proofErr w:type="spellStart"/>
+      <w:proofErr w:type="gramStart"/>
+      <w:r>
+        <w:rPr>
+          <w:rFonts w:ascii="Calibri" w:eastAsia="Times New Roman" w:hAnsi="Calibri" w:cs="Calibri"/>
+          <w:color w:val="000000"/>
+          <w:sz w:val="28"/>
+          <w:szCs w:val="28"/>
+        </w:rPr>
+        <w:t>ggpairs</w:t>
+      </w:r>
+      <w:proofErr w:type="spellEnd"/>
+      <w:r>
+        <w:rPr>
+          <w:rFonts w:ascii="Calibri" w:eastAsia="Times New Roman" w:hAnsi="Calibri" w:cs="Calibri"/>
+          <w:color w:val="000000"/>
+          <w:sz w:val="28"/>
+          <w:szCs w:val="28"/>
+        </w:rPr>
+        <w:t>(</w:t>
+      </w:r>
+      <w:proofErr w:type="gramEnd"/>
+      <w:r>
+        <w:rPr>
+          <w:rFonts w:ascii="Calibri" w:eastAsia="Times New Roman" w:hAnsi="Calibri" w:cs="Calibri"/>
+          <w:color w:val="000000"/>
+          <w:sz w:val="28"/>
+          <w:szCs w:val="28"/>
+        </w:rPr>
+        <w:t>)</w:t>
       </w:r>
     </w:p>
     <w:p>
@@ -254,7 +296,27 @@
           <w:sz w:val="28"/>
           <w:szCs w:val="28"/>
         </w:rPr>
-        <w:t>Figure out which geoms to use with different types of data</w:t>
+        <w:t xml:space="preserve">Figure out which </w:t>
+      </w:r>
+      <w:proofErr w:type="spellStart"/>
+      <w:r>
+        <w:rPr>
+          <w:rFonts w:ascii="Calibri" w:eastAsia="Times New Roman" w:hAnsi="Calibri" w:cs="Calibri"/>
+          <w:color w:val="000000"/>
+          <w:sz w:val="28"/>
+          <w:szCs w:val="28"/>
+        </w:rPr>
+        <w:t>geoms</w:t>
+      </w:r>
+      <w:proofErr w:type="spellEnd"/>
+      <w:r>
+        <w:rPr>
+          <w:rFonts w:ascii="Calibri" w:eastAsia="Times New Roman" w:hAnsi="Calibri" w:cs="Calibri"/>
+          <w:color w:val="000000"/>
+          <w:sz w:val="28"/>
+          <w:szCs w:val="28"/>
+        </w:rPr>
+        <w:t xml:space="preserve"> to use with different types of data</w:t>
       </w:r>
     </w:p>
     <w:p>
@@ -279,7 +341,53 @@
           <w:sz w:val="28"/>
           <w:szCs w:val="28"/>
         </w:rPr>
-        <w:t>Iterate through all variables against one or two (attrition/jobSatisfaction)</w:t>
+        <w:t>Iterate through all variables against one or two (attrition/</w:t>
+      </w:r>
+      <w:proofErr w:type="spellStart"/>
+      <w:r>
+        <w:rPr>
+          <w:rFonts w:ascii="Calibri" w:eastAsia="Times New Roman" w:hAnsi="Calibri" w:cs="Calibri"/>
+          <w:color w:val="000000"/>
+          <w:sz w:val="28"/>
+          <w:szCs w:val="28"/>
+        </w:rPr>
+        <w:t>jobSatisfaction</w:t>
+      </w:r>
+      <w:proofErr w:type="spellEnd"/>
+      <w:r>
+        <w:rPr>
+          <w:rFonts w:ascii="Calibri" w:eastAsia="Times New Roman" w:hAnsi="Calibri" w:cs="Calibri"/>
+          <w:color w:val="000000"/>
+          <w:sz w:val="28"/>
+          <w:szCs w:val="28"/>
+        </w:rPr>
+        <w:t>)</w:t>
+      </w:r>
+    </w:p>
+    <w:p>
+      <w:pPr>
+        <w:numPr>
+          <w:ilvl w:val="3"/>
+          <w:numId w:val="4"/>
+        </w:numPr>
+        <w:textAlignment w:val="center"/>
+        <w:rPr>
+          <w:rFonts w:ascii="Calibri" w:eastAsia="Times New Roman" w:hAnsi="Calibri" w:cs="Calibri"/>
+          <w:color w:val="000000"/>
+          <w:sz w:val="28"/>
+          <w:szCs w:val="28"/>
+          <w:highlight w:val="yellow"/>
+        </w:rPr>
+      </w:pPr>
+      <w:r>
+        <w:rPr>
+          <w:rFonts w:ascii="Calibri" w:eastAsia="Times New Roman" w:hAnsi="Calibri" w:cs="Calibri"/>
+          <w:color w:val="000000"/>
+          <w:sz w:val="28"/>
+          <w:szCs w:val="28"/>
+          <w:highlight w:val="yellow"/>
+        </w:rPr>
+        <w:t>Investigate plots some more?</w:t>
       </w:r>
     </w:p>
     <w:p>
@@ -354,7 +462,38 @@
           <w:sz w:val="28"/>
           <w:szCs w:val="28"/>
         </w:rPr>
-        <w:t>Run a random forest FULL model and look at varImp()</w:t>
+        <w:t xml:space="preserve">Run a random forest FULL model and look at </w:t>
+      </w:r>
+      <w:proofErr w:type="spellStart"/>
+      <w:proofErr w:type="gramStart"/>
+      <w:r>
+        <w:rPr>
+          <w:rFonts w:ascii="Calibri" w:eastAsia="Times New Roman" w:hAnsi="Calibri" w:cs="Calibri"/>
+          <w:color w:val="000000"/>
+          <w:sz w:val="28"/>
+          <w:szCs w:val="28"/>
+        </w:rPr>
+        <w:t>varImp</w:t>
+      </w:r>
+      <w:proofErr w:type="spellEnd"/>
+      <w:r>
+        <w:rPr>
+          <w:rFonts w:ascii="Calibri" w:eastAsia="Times New Roman" w:hAnsi="Calibri" w:cs="Calibri"/>
+          <w:color w:val="000000"/>
+          <w:sz w:val="28"/>
+          <w:szCs w:val="28"/>
+        </w:rPr>
+        <w:t>(</w:t>
+      </w:r>
+      <w:proofErr w:type="gramEnd"/>
+      <w:r>
+        <w:rPr>
+          <w:rFonts w:ascii="Calibri" w:eastAsia="Times New Roman" w:hAnsi="Calibri" w:cs="Calibri"/>
+          <w:color w:val="000000"/>
+          <w:sz w:val="28"/>
+          <w:szCs w:val="28"/>
+        </w:rPr>
+        <w:t>)</w:t>
       </w:r>
     </w:p>
     <w:p>
@@ -395,16 +534,40 @@
           <w:color w:val="000000"/>
           <w:sz w:val="28"/>
           <w:szCs w:val="28"/>
-        </w:rPr>
-      </w:pPr>
-      <w:r>
-        <w:rPr>
-          <w:rFonts w:ascii="Calibri" w:eastAsia="Times New Roman" w:hAnsi="Calibri" w:cs="Calibri"/>
-          <w:color w:val="000000"/>
-          <w:sz w:val="28"/>
-          <w:szCs w:val="28"/>
-        </w:rPr>
-        <w:t>Conclusion</w:t>
+          <w:highlight w:val="yellow"/>
+        </w:rPr>
+      </w:pPr>
+      <w:proofErr w:type="spellStart"/>
+      <w:r>
+        <w:rPr>
+          <w:rFonts w:ascii="Calibri" w:eastAsia="Times New Roman" w:hAnsi="Calibri" w:cs="Calibri"/>
+          <w:color w:val="000000"/>
+          <w:sz w:val="28"/>
+          <w:szCs w:val="28"/>
+          <w:highlight w:val="yellow"/>
+        </w:rPr>
+        <w:t>Kmeans</w:t>
+      </w:r>
+      <w:proofErr w:type="spellEnd"/>
+      <w:r>
+        <w:rPr>
+          <w:rFonts w:ascii="Calibri" w:eastAsia="Times New Roman" w:hAnsi="Calibri" w:cs="Calibri"/>
+          <w:color w:val="000000"/>
+          <w:sz w:val="28"/>
+          <w:szCs w:val="28"/>
+          <w:highlight w:val="yellow"/>
+        </w:rPr>
+        <w:t xml:space="preserve"> clustering</w:t>
+      </w:r>
+      <w:r>
+        <w:rPr>
+          <w:rFonts w:ascii="Calibri" w:eastAsia="Times New Roman" w:hAnsi="Calibri" w:cs="Calibri"/>
+          <w:color w:val="000000"/>
+          <w:sz w:val="28"/>
+          <w:szCs w:val="28"/>
+          <w:highlight w:val="yellow"/>
+        </w:rPr>
+        <w:t xml:space="preserve"> or association rules, which one makes sense to use?</w:t>
       </w:r>
     </w:p>
     <w:p>
@@ -420,14 +583,43 @@
           <w:color w:val="000000"/>
           <w:sz w:val="28"/>
           <w:szCs w:val="28"/>
-        </w:rPr>
-      </w:pPr>
-      <w:r>
-        <w:rPr>
-          <w:rFonts w:ascii="Calibri" w:eastAsia="Times New Roman" w:hAnsi="Calibri" w:cs="Calibri"/>
-          <w:color w:val="000000"/>
-          <w:sz w:val="28"/>
-          <w:szCs w:val="28"/>
+          <w:highlight w:val="yellow"/>
+        </w:rPr>
+      </w:pPr>
+      <w:r>
+        <w:rPr>
+          <w:rFonts w:ascii="Calibri" w:eastAsia="Times New Roman" w:hAnsi="Calibri" w:cs="Calibri"/>
+          <w:color w:val="000000"/>
+          <w:sz w:val="28"/>
+          <w:szCs w:val="28"/>
+          <w:highlight w:val="yellow"/>
+        </w:rPr>
+        <w:t>Conclusion</w:t>
+      </w:r>
+    </w:p>
+    <w:p>
+      <w:pPr>
+        <w:numPr>
+          <w:ilvl w:val="1"/>
+          <w:numId w:val="4"/>
+        </w:numPr>
+        <w:ind w:left="1210"/>
+        <w:textAlignment w:val="center"/>
+        <w:rPr>
+          <w:rFonts w:ascii="Calibri" w:eastAsia="Times New Roman" w:hAnsi="Calibri" w:cs="Calibri"/>
+          <w:color w:val="000000"/>
+          <w:sz w:val="28"/>
+          <w:szCs w:val="28"/>
+          <w:highlight w:val="yellow"/>
+        </w:rPr>
+      </w:pPr>
+      <w:r>
+        <w:rPr>
+          <w:rFonts w:ascii="Calibri" w:eastAsia="Times New Roman" w:hAnsi="Calibri" w:cs="Calibri"/>
+          <w:color w:val="000000"/>
+          <w:sz w:val="28"/>
+          <w:szCs w:val="28"/>
+          <w:highlight w:val="yellow"/>
         </w:rPr>
         <w:t>Create report</w:t>
       </w:r>
@@ -520,13 +712,15 @@
         <w:ind w:left="1210"/>
         <w:rPr>
           <w:rFonts w:ascii="Calibri" w:hAnsi="Calibri" w:cs="Calibri"/>
-          <w:sz w:val="28"/>
-          <w:szCs w:val="28"/>
-        </w:rPr>
-      </w:pPr>
-      <w:r>
-        <w:rPr>
-          <w:rFonts w:ascii="Calibri" w:hAnsi="Calibri" w:cs="Calibri"/>
+          <w:strike/>
+          <w:sz w:val="28"/>
+          <w:szCs w:val="28"/>
+        </w:rPr>
+      </w:pPr>
+      <w:r>
+        <w:rPr>
+          <w:rFonts w:ascii="Calibri" w:hAnsi="Calibri" w:cs="Calibri"/>
+          <w:strike/>
           <w:sz w:val="28"/>
           <w:szCs w:val="28"/>
         </w:rPr>
@@ -540,17 +734,72 @@
         <w:ind w:left="1210"/>
         <w:rPr>
           <w:rFonts w:ascii="Calibri" w:hAnsi="Calibri" w:cs="Calibri"/>
-          <w:sz w:val="28"/>
-          <w:szCs w:val="28"/>
-        </w:rPr>
-      </w:pPr>
-      <w:r>
-        <w:rPr>
-          <w:rFonts w:ascii="Calibri" w:hAnsi="Calibri" w:cs="Calibri"/>
+          <w:strike/>
+          <w:sz w:val="28"/>
+          <w:szCs w:val="28"/>
+        </w:rPr>
+      </w:pPr>
+      <w:r>
+        <w:rPr>
+          <w:rFonts w:ascii="Calibri" w:hAnsi="Calibri" w:cs="Calibri"/>
+          <w:strike/>
           <w:sz w:val="28"/>
           <w:szCs w:val="28"/>
         </w:rPr>
         <w:t>Sun 5/24 (evening)</w:t>
+      </w:r>
+    </w:p>
+    <w:p>
+      <w:pPr>
+        <w:pStyle w:val="NormalWeb"/>
+        <w:spacing w:before="0" w:beforeAutospacing="0" w:after="0" w:afterAutospacing="0"/>
+        <w:ind w:left="1210"/>
+        <w:rPr>
+          <w:rFonts w:ascii="Calibri" w:hAnsi="Calibri" w:cs="Calibri"/>
+          <w:strike/>
+          <w:sz w:val="28"/>
+          <w:szCs w:val="28"/>
+        </w:rPr>
+      </w:pPr>
+    </w:p>
+    <w:p>
+      <w:pPr>
+        <w:pStyle w:val="NormalWeb"/>
+        <w:spacing w:before="0" w:beforeAutospacing="0" w:after="0" w:afterAutospacing="0"/>
+        <w:ind w:left="1210"/>
+        <w:rPr>
+          <w:rFonts w:ascii="Calibri" w:hAnsi="Calibri" w:cs="Calibri"/>
+          <w:sz w:val="28"/>
+          <w:szCs w:val="28"/>
+        </w:rPr>
+      </w:pPr>
+      <w:r>
+        <w:rPr>
+          <w:rFonts w:ascii="Calibri" w:hAnsi="Calibri" w:cs="Calibri"/>
+          <w:sz w:val="28"/>
+          <w:szCs w:val="28"/>
+        </w:rPr>
+        <w:t>*Tues 5/26 – Fri 5/29 (afternoon/evening)</w:t>
+      </w:r>
+    </w:p>
+    <w:p>
+      <w:pPr>
+        <w:pStyle w:val="NormalWeb"/>
+        <w:spacing w:before="0" w:beforeAutospacing="0" w:after="0" w:afterAutospacing="0"/>
+        <w:ind w:left="1210"/>
+        <w:rPr>
+          <w:rFonts w:ascii="Calibri" w:hAnsi="Calibri" w:cs="Calibri"/>
+          <w:sz w:val="28"/>
+          <w:szCs w:val="28"/>
+        </w:rPr>
+      </w:pPr>
+      <w:r>
+        <w:rPr>
+          <w:rFonts w:ascii="Calibri" w:hAnsi="Calibri" w:cs="Calibri"/>
+          <w:sz w:val="28"/>
+          <w:szCs w:val="28"/>
+        </w:rPr>
+        <w:t>Report</w:t>
       </w:r>
     </w:p>
     <w:p>
@@ -672,9 +921,9 @@
       <w:lvlJc w:val="left"/>
       <w:pPr>
         <w:tabs>
-          <w:tab w:val="num" w:pos="1440"/>
+          <w:tab w:val="num" w:pos="1530"/>
         </w:tabs>
-        <w:ind w:left="1440" w:hanging="360"/>
+        <w:ind w:left="1530" w:hanging="360"/>
       </w:pPr>
     </w:lvl>
     <w:lvl w:ilvl="2">
@@ -689,7 +938,7 @@
         <w:ind w:left="2160" w:hanging="360"/>
       </w:pPr>
     </w:lvl>
-    <w:lvl w:ilvl="3" w:tentative="1">
+    <w:lvl w:ilvl="3">
       <w:start w:val="1"/>
       <w:numFmt w:val="bullet"/>
       <w:lvlText w:val=""/>

</xml_diff>

<commit_message>
small changes to project notes
</commit_message>
<xml_diff>
--- a/Project Notes.docx
+++ b/Project Notes.docx
@@ -123,7 +123,27 @@
           <w:sz w:val="28"/>
           <w:szCs w:val="28"/>
         </w:rPr>
-        <w:t>Use missForest to impute missing values</w:t>
+        <w:t xml:space="preserve">Use </w:t>
+      </w:r>
+      <w:proofErr w:type="spellStart"/>
+      <w:r>
+        <w:rPr>
+          <w:rFonts w:ascii="Calibri" w:eastAsia="Times New Roman" w:hAnsi="Calibri" w:cs="Calibri"/>
+          <w:color w:val="000000"/>
+          <w:sz w:val="28"/>
+          <w:szCs w:val="28"/>
+        </w:rPr>
+        <w:t>missForest</w:t>
+      </w:r>
+      <w:proofErr w:type="spellEnd"/>
+      <w:r>
+        <w:rPr>
+          <w:rFonts w:ascii="Calibri" w:eastAsia="Times New Roman" w:hAnsi="Calibri" w:cs="Calibri"/>
+          <w:color w:val="000000"/>
+          <w:sz w:val="28"/>
+          <w:szCs w:val="28"/>
+        </w:rPr>
+        <w:t xml:space="preserve"> to impute missing values</w:t>
       </w:r>
     </w:p>
     <w:p>
@@ -204,14 +224,36 @@
           <w:rFonts w:eastAsia="Times New Roman"/>
         </w:rPr>
       </w:pPr>
-      <w:r>
-        <w:rPr>
-          <w:rFonts w:ascii="Calibri" w:eastAsia="Times New Roman" w:hAnsi="Calibri" w:cs="Calibri"/>
-          <w:color w:val="000000"/>
-          <w:sz w:val="28"/>
-          <w:szCs w:val="28"/>
-        </w:rPr>
-        <w:t>ggpairs()</w:t>
+      <w:proofErr w:type="spellStart"/>
+      <w:proofErr w:type="gramStart"/>
+      <w:r>
+        <w:rPr>
+          <w:rFonts w:ascii="Calibri" w:eastAsia="Times New Roman" w:hAnsi="Calibri" w:cs="Calibri"/>
+          <w:color w:val="000000"/>
+          <w:sz w:val="28"/>
+          <w:szCs w:val="28"/>
+        </w:rPr>
+        <w:t>ggpairs</w:t>
+      </w:r>
+      <w:proofErr w:type="spellEnd"/>
+      <w:r>
+        <w:rPr>
+          <w:rFonts w:ascii="Calibri" w:eastAsia="Times New Roman" w:hAnsi="Calibri" w:cs="Calibri"/>
+          <w:color w:val="000000"/>
+          <w:sz w:val="28"/>
+          <w:szCs w:val="28"/>
+        </w:rPr>
+        <w:t>(</w:t>
+      </w:r>
+      <w:proofErr w:type="gramEnd"/>
+      <w:r>
+        <w:rPr>
+          <w:rFonts w:ascii="Calibri" w:eastAsia="Times New Roman" w:hAnsi="Calibri" w:cs="Calibri"/>
+          <w:color w:val="000000"/>
+          <w:sz w:val="28"/>
+          <w:szCs w:val="28"/>
+        </w:rPr>
+        <w:t>)</w:t>
       </w:r>
     </w:p>
     <w:p>
@@ -233,7 +275,27 @@
           <w:sz w:val="28"/>
           <w:szCs w:val="28"/>
         </w:rPr>
-        <w:t>Figure out which geoms to use with different types of data</w:t>
+        <w:t xml:space="preserve">Figure out which </w:t>
+      </w:r>
+      <w:proofErr w:type="spellStart"/>
+      <w:r>
+        <w:rPr>
+          <w:rFonts w:ascii="Calibri" w:eastAsia="Times New Roman" w:hAnsi="Calibri" w:cs="Calibri"/>
+          <w:color w:val="000000"/>
+          <w:sz w:val="28"/>
+          <w:szCs w:val="28"/>
+        </w:rPr>
+        <w:t>geoms</w:t>
+      </w:r>
+      <w:proofErr w:type="spellEnd"/>
+      <w:r>
+        <w:rPr>
+          <w:rFonts w:ascii="Calibri" w:eastAsia="Times New Roman" w:hAnsi="Calibri" w:cs="Calibri"/>
+          <w:color w:val="000000"/>
+          <w:sz w:val="28"/>
+          <w:szCs w:val="28"/>
+        </w:rPr>
+        <w:t xml:space="preserve"> to use with different types of data</w:t>
       </w:r>
     </w:p>
     <w:p>
@@ -255,7 +317,27 @@
           <w:sz w:val="28"/>
           <w:szCs w:val="28"/>
         </w:rPr>
-        <w:t>Iterate through all variables against one or two (attrition/jobSatisfaction)</w:t>
+        <w:t>Iterate through all variables against one or two (attrition/</w:t>
+      </w:r>
+      <w:proofErr w:type="spellStart"/>
+      <w:r>
+        <w:rPr>
+          <w:rFonts w:ascii="Calibri" w:eastAsia="Times New Roman" w:hAnsi="Calibri" w:cs="Calibri"/>
+          <w:color w:val="000000"/>
+          <w:sz w:val="28"/>
+          <w:szCs w:val="28"/>
+        </w:rPr>
+        <w:t>jobSatisfaction</w:t>
+      </w:r>
+      <w:proofErr w:type="spellEnd"/>
+      <w:r>
+        <w:rPr>
+          <w:rFonts w:ascii="Calibri" w:eastAsia="Times New Roman" w:hAnsi="Calibri" w:cs="Calibri"/>
+          <w:color w:val="000000"/>
+          <w:sz w:val="28"/>
+          <w:szCs w:val="28"/>
+        </w:rPr>
+        <w:t>)</w:t>
       </w:r>
     </w:p>
     <w:p>
@@ -299,9 +381,28 @@
           <w:color w:val="000000"/>
           <w:sz w:val="28"/>
           <w:szCs w:val="28"/>
-          <w:highlight w:val="yellow"/>
-        </w:rPr>
-        <w:t>Print out all ggplots in HTML file</w:t>
+        </w:rPr>
+        <w:t xml:space="preserve">Print out all </w:t>
+      </w:r>
+      <w:proofErr w:type="spellStart"/>
+      <w:r>
+        <w:rPr>
+          <w:rFonts w:ascii="Calibri" w:eastAsia="Times New Roman" w:hAnsi="Calibri" w:cs="Calibri"/>
+          <w:color w:val="000000"/>
+          <w:sz w:val="28"/>
+          <w:szCs w:val="28"/>
+        </w:rPr>
+        <w:t>ggplots</w:t>
+      </w:r>
+      <w:proofErr w:type="spellEnd"/>
+      <w:r>
+        <w:rPr>
+          <w:rFonts w:ascii="Calibri" w:eastAsia="Times New Roman" w:hAnsi="Calibri" w:cs="Calibri"/>
+          <w:color w:val="000000"/>
+          <w:sz w:val="28"/>
+          <w:szCs w:val="28"/>
+        </w:rPr>
+        <w:t xml:space="preserve"> in HTML file</w:t>
       </w:r>
     </w:p>
     <w:p>
@@ -390,7 +491,38 @@
           <w:sz w:val="28"/>
           <w:szCs w:val="28"/>
         </w:rPr>
-        <w:t>Run a random forest FULL model and look at varImp()</w:t>
+        <w:t xml:space="preserve">Run a random forest FULL model and look at </w:t>
+      </w:r>
+      <w:proofErr w:type="spellStart"/>
+      <w:proofErr w:type="gramStart"/>
+      <w:r>
+        <w:rPr>
+          <w:rFonts w:ascii="Calibri" w:eastAsia="Times New Roman" w:hAnsi="Calibri" w:cs="Calibri"/>
+          <w:color w:val="000000"/>
+          <w:sz w:val="28"/>
+          <w:szCs w:val="28"/>
+        </w:rPr>
+        <w:t>varImp</w:t>
+      </w:r>
+      <w:proofErr w:type="spellEnd"/>
+      <w:r>
+        <w:rPr>
+          <w:rFonts w:ascii="Calibri" w:eastAsia="Times New Roman" w:hAnsi="Calibri" w:cs="Calibri"/>
+          <w:color w:val="000000"/>
+          <w:sz w:val="28"/>
+          <w:szCs w:val="28"/>
+        </w:rPr>
+        <w:t>(</w:t>
+      </w:r>
+      <w:proofErr w:type="gramEnd"/>
+      <w:r>
+        <w:rPr>
+          <w:rFonts w:ascii="Calibri" w:eastAsia="Times New Roman" w:hAnsi="Calibri" w:cs="Calibri"/>
+          <w:color w:val="000000"/>
+          <w:sz w:val="28"/>
+          <w:szCs w:val="28"/>
+        </w:rPr>
+        <w:t>)</w:t>
       </w:r>
     </w:p>
     <w:p>

</xml_diff>